<commit_message>
fix template & doc for page break; before dev
</commit_message>
<xml_diff>
--- a/api/templates/executive_synthesis.docx
+++ b/api/templates/executive_synthesis.docx
@@ -119,15 +119,17 @@
           <w:docGrid w:type="default" w:linePitch="360" w:charSpace="4096"/>
         </w:sectPr>
       </w:pPr>
+      <w:r>
+        <w:br w:type="page"/>
+      </w:r>
     </w:p>
     <w:p>
       <w:pPr>
         <w:pStyle w:val="Normal"/>
+        <w:pageBreakBefore w:val="false"/>
         <w:spacing w:before="0" w:after="480"/>
         <w:jc w:val="center"/>
-        <w:rPr>
-          <w:rFonts w:ascii="Calibri" w:hAnsi="Calibri"/>
-        </w:rPr>
+        <w:rPr/>
       </w:pPr>
       <w:r>
         <w:rPr>
@@ -143,6 +145,8 @@
         <w:pStyle w:val="Heading1"/>
         <w:rPr/>
       </w:pPr>
+      <w:bookmarkStart w:id="0" w:name="__RefHeading___Toc49_3413979121"/>
+      <w:bookmarkEnd w:id="0"/>
       <w:r>
         <w:rPr/>
         <w:t>Introduction</w:t>
@@ -175,74 +179,171 @@
           <w:rFonts w:ascii="Calibri" w:hAnsi="Calibri"/>
         </w:rPr>
       </w:r>
+    </w:p>
+    <w:sdt>
+      <w:sdtPr>
+        <w:docPartObj>
+          <w:docPartGallery w:val="Table of Contents"/>
+          <w:docPartUnique w:val="true"/>
+        </w:docPartObj>
+      </w:sdtPr>
+      <w:sdtContent>
+        <w:p>
+          <w:pPr>
+            <w:pStyle w:val="TOCHeading"/>
+            <w:rPr/>
+          </w:pPr>
+          <w:r>
+            <w:br w:type="page"/>
+          </w:r>
+          <w:r>
+            <w:rPr/>
+            <w:t>Sommaire</w:t>
+          </w:r>
+        </w:p>
+        <w:p>
+          <w:pPr>
+            <w:pStyle w:val="TOC1"/>
+            <w:tabs>
+              <w:tab w:val="clear" w:pos="9638"/>
+              <w:tab w:val="right" w:pos="9637" w:leader="dot"/>
+            </w:tabs>
+            <w:rPr/>
+          </w:pPr>
+          <w:r>
+            <w:fldChar w:fldCharType="begin"/>
+          </w:r>
+          <w:r>
+            <w:rPr>
+              <w:rStyle w:val="Sautdindex"/>
+            </w:rPr>
+            <w:instrText xml:space="preserve"> TOC \f \o "1-9" \h</w:instrText>
+          </w:r>
+          <w:r>
+            <w:rPr>
+              <w:rStyle w:val="Sautdindex"/>
+            </w:rPr>
+            <w:fldChar w:fldCharType="separate"/>
+          </w:r>
+          <w:hyperlink w:anchor="__RefHeading___Toc49_3413979121">
+            <w:r>
+              <w:rPr>
+                <w:rStyle w:val="Sautdindex"/>
+              </w:rPr>
+              <w:t>Introduction</w:t>
+              <w:tab/>
+              <w:t>2</w:t>
+            </w:r>
+          </w:hyperlink>
+        </w:p>
+        <w:p>
+          <w:pPr>
+            <w:pStyle w:val="TOC1"/>
+            <w:tabs>
+              <w:tab w:val="clear" w:pos="9638"/>
+              <w:tab w:val="right" w:pos="9637" w:leader="dot"/>
+            </w:tabs>
+            <w:rPr/>
+          </w:pPr>
+          <w:hyperlink w:anchor="__RefHeading___Toc51_3413979121">
+            <w:r>
+              <w:rPr>
+                <w:rStyle w:val="Sautdindex"/>
+              </w:rPr>
+              <w:t>Analyse</w:t>
+              <w:tab/>
+              <w:t>4</w:t>
+            </w:r>
+          </w:hyperlink>
+        </w:p>
+        <w:p>
+          <w:pPr>
+            <w:pStyle w:val="TOC1"/>
+            <w:tabs>
+              <w:tab w:val="clear" w:pos="9638"/>
+              <w:tab w:val="right" w:pos="9637" w:leader="dot"/>
+            </w:tabs>
+            <w:rPr/>
+          </w:pPr>
+          <w:hyperlink w:anchor="__RefHeading___Toc53_3413979121">
+            <w:r>
+              <w:rPr>
+                <w:rStyle w:val="Sautdindex"/>
+              </w:rPr>
+              <w:t>Recommandations</w:t>
+              <w:tab/>
+              <w:t>5</w:t>
+            </w:r>
+          </w:hyperlink>
+        </w:p>
+        <w:p>
+          <w:pPr>
+            <w:pStyle w:val="TOC1"/>
+            <w:tabs>
+              <w:tab w:val="clear" w:pos="9638"/>
+              <w:tab w:val="right" w:pos="9637" w:leader="dot"/>
+            </w:tabs>
+            <w:rPr/>
+          </w:pPr>
+          <w:hyperlink w:anchor="__RefHeading___Toc55_3413979121">
+            <w:r>
+              <w:rPr>
+                <w:rStyle w:val="Sautdindex"/>
+              </w:rPr>
+              <w:t>Références</w:t>
+              <w:tab/>
+              <w:t>6</w:t>
+            </w:r>
+          </w:hyperlink>
+          <w:r>
+            <w:rPr>
+              <w:rStyle w:val="Sautdindex"/>
+            </w:rPr>
+            <w:fldChar w:fldCharType="end"/>
+          </w:r>
+        </w:p>
+      </w:sdtContent>
+    </w:sdt>
+    <w:p>
+      <w:pPr>
+        <w:pStyle w:val="Normal"/>
+        <w:rPr/>
+      </w:pPr>
+      <w:r>
+        <w:rPr/>
+      </w:r>
       <w:r>
         <w:br w:type="page"/>
       </w:r>
     </w:p>
-    <w:tbl>
-      <w:tblPr>
-        <w:tblW w:w="9638" w:type="dxa"/>
-        <w:jc w:val="left"/>
-        <w:tblInd w:w="0" w:type="dxa"/>
-        <w:tblLayout w:type="fixed"/>
-        <w:tblCellMar>
-          <w:top w:w="0" w:type="dxa"/>
-          <w:left w:w="108" w:type="dxa"/>
-          <w:bottom w:w="0" w:type="dxa"/>
-          <w:right w:w="108" w:type="dxa"/>
-        </w:tblCellMar>
-        <w:tblLook w:val="04a0" w:noHBand="0" w:noVBand="1" w:firstColumn="1" w:lastRow="0" w:lastColumn="0" w:firstRow="1"/>
-      </w:tblPr>
-      <w:tblGrid>
-        <w:gridCol w:w="9638"/>
-      </w:tblGrid>
-      <w:tr>
-        <w:trPr/>
-        <w:tc>
-          <w:tcPr>
-            <w:tcW w:w="9638" w:type="dxa"/>
-            <w:tcBorders/>
-          </w:tcPr>
-          <w:sdt>
-            <w:sdtPr>
-              <w:docPartObj>
-                <w:docPartGallery w:val="Table of Contents"/>
-                <w:docPartUnique w:val="true"/>
-              </w:docPartObj>
-            </w:sdtPr>
-            <w:sdtContent>
-              <w:p>
-                <w:pPr>
-                  <w:pStyle w:val="TOCHeading"/>
-                  <w:pageBreakBefore/>
-                  <w:pBdr/>
-                  <w:spacing w:before="480" w:after="0"/>
-                  <w:rPr/>
-                </w:pPr>
-                <w:r>
-                  <w:rPr/>
-                  <w:t>Table des matières</w:t>
-                </w:r>
-              </w:p>
-            </w:sdtContent>
-          </w:sdt>
-          <w:p>
-            <w:pPr>
-              <w:pStyle w:val="Normal"/>
-              <w:spacing w:before="0" w:after="200"/>
-              <w:rPr>
-                <w:sz w:val="22"/>
-              </w:rPr>
-            </w:pPr>
-            <w:r>
-              <w:rPr>
-                <w:rFonts w:ascii="Calibri" w:hAnsi="Calibri"/>
-              </w:rPr>
-            </w:r>
-          </w:p>
-        </w:tc>
-      </w:tr>
-    </w:tbl>
+    <w:p>
+      <w:pPr>
+        <w:pStyle w:val="Heading1"/>
+        <w:spacing w:before="0" w:after="0"/>
+        <w:rPr/>
+      </w:pPr>
+      <w:bookmarkStart w:id="1" w:name="__RefHeading___Toc51_3413979121"/>
+      <w:bookmarkEnd w:id="1"/>
+      <w:r>
+        <w:rPr/>
+        <w:t>Analyse</w:t>
+      </w:r>
+    </w:p>
+    <w:p>
+      <w:pPr>
+        <w:pStyle w:val="Normal"/>
+        <w:rPr>
+          <w:rFonts w:ascii="Calibri" w:hAnsi="Calibri"/>
+        </w:rPr>
+      </w:pPr>
+      <w:r>
+        <w:rPr>
+          <w:rFonts w:ascii="Calibri" w:hAnsi="Calibri"/>
+          <w:sz w:val="22"/>
+        </w:rPr>
+        <w:t>{{folder.executiveSummary.analyse}}</w:t>
+      </w:r>
+    </w:p>
     <w:p>
       <w:pPr>
         <w:pStyle w:val="Normal"/>
@@ -262,11 +363,14 @@
     <w:p>
       <w:pPr>
         <w:pStyle w:val="Heading1"/>
+        <w:spacing w:before="0" w:after="0"/>
         <w:rPr/>
       </w:pPr>
+      <w:bookmarkStart w:id="2" w:name="__RefHeading___Toc53_3413979121"/>
+      <w:bookmarkEnd w:id="2"/>
       <w:r>
         <w:rPr/>
-        <w:t>Analyse</w:t>
+        <w:t>Recommandations</w:t>
       </w:r>
     </w:p>
     <w:p>
@@ -281,7 +385,7 @@
           <w:rFonts w:ascii="Calibri" w:hAnsi="Calibri"/>
           <w:sz w:val="22"/>
         </w:rPr>
-        <w:t>{{folder.executiveSummary.analyse}}</w:t>
+        <w:t>{{folder.executiveSummary.recommandation}}</w:t>
       </w:r>
     </w:p>
     <w:p>
@@ -303,49 +407,11 @@
     <w:p>
       <w:pPr>
         <w:pStyle w:val="Heading1"/>
+        <w:spacing w:before="0" w:after="0"/>
         <w:rPr/>
       </w:pPr>
-      <w:r>
-        <w:rPr/>
-        <w:t>Recommandations</w:t>
-      </w:r>
-    </w:p>
-    <w:p>
-      <w:pPr>
-        <w:pStyle w:val="Normal"/>
-        <w:rPr>
-          <w:rFonts w:ascii="Calibri" w:hAnsi="Calibri"/>
-        </w:rPr>
-      </w:pPr>
-      <w:r>
-        <w:rPr>
-          <w:rFonts w:ascii="Calibri" w:hAnsi="Calibri"/>
-          <w:sz w:val="22"/>
-        </w:rPr>
-        <w:t>{{folder.executiveSummary.recommandation}}</w:t>
-      </w:r>
-    </w:p>
-    <w:p>
-      <w:pPr>
-        <w:pStyle w:val="Normal"/>
-        <w:rPr>
-          <w:rFonts w:ascii="Calibri" w:hAnsi="Calibri"/>
-        </w:rPr>
-      </w:pPr>
-      <w:r>
-        <w:rPr>
-          <w:rFonts w:ascii="Calibri" w:hAnsi="Calibri"/>
-        </w:rPr>
-      </w:r>
-      <w:r>
-        <w:br w:type="page"/>
-      </w:r>
-    </w:p>
-    <w:p>
-      <w:pPr>
-        <w:pStyle w:val="Heading1"/>
-        <w:rPr/>
-      </w:pPr>
+      <w:bookmarkStart w:id="3" w:name="__RefHeading___Toc55_3413979121"/>
+      <w:bookmarkEnd w:id="3"/>
       <w:r>
         <w:rPr/>
         <w:t>Références</w:t>
@@ -374,21 +440,7 @@
           <w:rFonts w:ascii="Calibri" w:hAnsi="Calibri"/>
           <w:sz w:val="22"/>
         </w:rPr>
-        <w:t>{{</w:t>
-      </w:r>
-      <w:r>
-        <w:rPr>
-          <w:rFonts w:ascii="Calibri" w:hAnsi="Calibri"/>
-          <w:sz w:val="22"/>
-        </w:rPr>
-        <w:t>folder.execSummary.</w:t>
-      </w:r>
-      <w:r>
-        <w:rPr>
-          <w:rFonts w:ascii="Calibri" w:hAnsi="Calibri"/>
-          <w:sz w:val="22"/>
-        </w:rPr>
-        <w:t>references}}</w:t>
+        <w:t>{{folder.execSummary.references}}</w:t>
       </w:r>
     </w:p>
     <w:p>
@@ -441,31 +493,15 @@
     <w:p>
       <w:pPr>
         <w:pStyle w:val="Normal"/>
+        <w:spacing w:before="0" w:after="200"/>
         <w:rPr/>
       </w:pPr>
       <w:r>
         <w:rPr/>
         <w:t>{{FOR uc IN (usecases || [])}}</w:t>
-      </w:r>
-    </w:p>
-    <w:p>
-      <w:pPr>
-        <w:pStyle w:val="Normal"/>
-        <w:rPr/>
-      </w:pPr>
-      <w:r>
-        <w:rPr/>
+        <w:br/>
         <w:t>{{INCLUDE template.usecase-onepage.docx WITH ($uc.data || $uc)}}</w:t>
-      </w:r>
-    </w:p>
-    <w:p>
-      <w:pPr>
-        <w:pStyle w:val="Normal"/>
-        <w:spacing w:before="0" w:after="200"/>
-        <w:rPr/>
-      </w:pPr>
-      <w:r>
-        <w:rPr/>
+        <w:br/>
         <w:t>{{END-FOR uc}}</w:t>
       </w:r>
     </w:p>
@@ -1757,7 +1793,7 @@
       <w:jc w:val="left"/>
     </w:pPr>
     <w:rPr>
-      <w:rFonts w:ascii="Cambria" w:hAnsi="Cambria" w:eastAsia="" w:cs="" w:asciiTheme="minorHAnsi" w:cstheme="minorBidi" w:eastAsiaTheme="minorEastAsia" w:hAnsiTheme="minorHAnsi"/>
+      <w:rFonts w:ascii="Calibri" w:hAnsi="Calibri" w:eastAsia="" w:cs="" w:cstheme="minorBidi" w:eastAsiaTheme="minorEastAsia"/>
       <w:color w:val="auto"/>
       <w:kern w:val="0"/>
       <w:sz w:val="22"/>
@@ -1787,7 +1823,7 @@
       <w:b/>
       <w:bCs/>
       <w:color w:themeColor="accent1" w:themeShade="bf" w:val="365F91"/>
-      <w:sz w:val="36"/>
+      <w:sz w:val="40"/>
       <w:szCs w:val="28"/>
       <w:lang w:val="fr-FR"/>
     </w:rPr>
@@ -2319,6 +2355,18 @@
       <w:smallCaps/>
       <w:spacing w:val="5"/>
     </w:rPr>
+  </w:style>
+  <w:style w:type="character" w:styleId="Hyperlink">
+    <w:name w:val="Hyperlink"/>
+    <w:rPr>
+      <w:color w:val="000080"/>
+      <w:u w:val="single"/>
+    </w:rPr>
+  </w:style>
+  <w:style w:type="character" w:styleId="Sautdindex">
+    <w:name w:val="Saut d'index"/>
+    <w:qFormat/>
+    <w:rPr/>
   </w:style>
   <w:style w:type="paragraph" w:styleId="Titre">
     <w:name w:val="Titre"/>
@@ -2788,7 +2836,6 @@
     <w:qFormat/>
     <w:rsid w:val="00fc693f"/>
     <w:pPr>
-      <w:pBdr/>
       <w:outlineLvl w:val="9"/>
     </w:pPr>
     <w:rPr/>
@@ -2815,6 +2862,18 @@
       <w:b/>
       <w:bCs/>
     </w:rPr>
+  </w:style>
+  <w:style w:type="paragraph" w:styleId="TOC1">
+    <w:name w:val="TOC 1"/>
+    <w:basedOn w:val="Index"/>
+    <w:pPr>
+      <w:tabs>
+        <w:tab w:val="clear" w:pos="720"/>
+        <w:tab w:val="right" w:pos="9638" w:leader="dot"/>
+      </w:tabs>
+      <w:ind w:hanging="0" w:left="0"/>
+    </w:pPr>
+    <w:rPr/>
   </w:style>
   <w:style w:type="numbering" w:styleId="Pasdeliste" w:default="1">
     <w:name w:val="Pas de liste"/>

</xml_diff>